<commit_message>
Updated to include known issues on Debian
</commit_message>
<xml_diff>
--- a/HARP_v2.0_user_guide.docx
+++ b/HARP_v2.0_user_guide.docx
@@ -545,7 +545,7 @@
             <w:noProof/>
             <w:webHidden/>
           </w:rPr>
-          <w:t>3</w:t>
+          <w:t>4</w:t>
         </w:r>
         <w:r>
           <w:rPr>
@@ -614,7 +614,7 @@
             <w:noProof/>
             <w:webHidden/>
           </w:rPr>
-          <w:t>3</w:t>
+          <w:t>4</w:t>
         </w:r>
         <w:r>
           <w:rPr>
@@ -683,7 +683,7 @@
             <w:noProof/>
             <w:webHidden/>
           </w:rPr>
-          <w:t>4</w:t>
+          <w:t>5</w:t>
         </w:r>
         <w:r>
           <w:rPr>
@@ -752,7 +752,7 @@
             <w:noProof/>
             <w:webHidden/>
           </w:rPr>
-          <w:t>5</w:t>
+          <w:t>6</w:t>
         </w:r>
         <w:r>
           <w:rPr>
@@ -821,7 +821,7 @@
             <w:noProof/>
             <w:webHidden/>
           </w:rPr>
-          <w:t>5</w:t>
+          <w:t>6</w:t>
         </w:r>
         <w:r>
           <w:rPr>
@@ -890,7 +890,7 @@
             <w:noProof/>
             <w:webHidden/>
           </w:rPr>
-          <w:t>5</w:t>
+          <w:t>6</w:t>
         </w:r>
         <w:r>
           <w:rPr>
@@ -959,7 +959,7 @@
             <w:noProof/>
             <w:webHidden/>
           </w:rPr>
-          <w:t>7</w:t>
+          <w:t>8</w:t>
         </w:r>
         <w:r>
           <w:rPr>
@@ -1028,7 +1028,7 @@
             <w:noProof/>
             <w:webHidden/>
           </w:rPr>
-          <w:t>7</w:t>
+          <w:t>8</w:t>
         </w:r>
         <w:r>
           <w:rPr>
@@ -1097,7 +1097,7 @@
             <w:noProof/>
             <w:webHidden/>
           </w:rPr>
-          <w:t>11</w:t>
+          <w:t>12</w:t>
         </w:r>
         <w:r>
           <w:rPr>
@@ -1167,7 +1167,7 @@
             <w:noProof/>
             <w:webHidden/>
           </w:rPr>
-          <w:t>11</w:t>
+          <w:t>12</w:t>
         </w:r>
         <w:r>
           <w:rPr>
@@ -1236,7 +1236,7 @@
             <w:noProof/>
             <w:webHidden/>
           </w:rPr>
-          <w:t>12</w:t>
+          <w:t>13</w:t>
         </w:r>
         <w:r>
           <w:rPr>
@@ -1305,7 +1305,7 @@
             <w:noProof/>
             <w:webHidden/>
           </w:rPr>
-          <w:t>12</w:t>
+          <w:t>13</w:t>
         </w:r>
         <w:r>
           <w:rPr>
@@ -1374,7 +1374,7 @@
             <w:noProof/>
             <w:webHidden/>
           </w:rPr>
-          <w:t>13</w:t>
+          <w:t>14</w:t>
         </w:r>
         <w:r>
           <w:rPr>
@@ -1446,7 +1446,7 @@
             <w:noProof/>
             <w:webHidden/>
           </w:rPr>
-          <w:t>14</w:t>
+          <w:t>15</w:t>
         </w:r>
         <w:r>
           <w:rPr>
@@ -1515,7 +1515,7 @@
             <w:noProof/>
             <w:webHidden/>
           </w:rPr>
-          <w:t>14</w:t>
+          <w:t>15</w:t>
         </w:r>
         <w:r>
           <w:rPr>
@@ -1584,7 +1584,7 @@
             <w:noProof/>
             <w:webHidden/>
           </w:rPr>
-          <w:t>15</w:t>
+          <w:t>16</w:t>
         </w:r>
         <w:r>
           <w:rPr>
@@ -1994,6 +1994,38 @@
     </w:p>
     <w:p>
       <w:pPr>
+        <w:pStyle w:val="Heading2"/>
+      </w:pPr>
+      <w:r>
+        <w:lastRenderedPageBreak/>
+        <w:t>Known issues</w:t>
+      </w:r>
+    </w:p>
+    <w:p>
+      <w:pPr>
+        <w:pStyle w:val="BodyText"/>
+      </w:pPr>
+      <w:r>
+        <w:t xml:space="preserve">On some operating systems (primarily </w:t>
+      </w:r>
+      <w:proofErr w:type="spellStart"/>
+      <w:r>
+        <w:t>Debian</w:t>
+      </w:r>
+      <w:proofErr w:type="spellEnd"/>
+      <w:r>
+        <w:t>), HARP’s user interface may “hang” during processing. This is a known issue that the developers are attempting to resolve. For now, we suggest queueing up all of the jobs to be processed prior to clicking “Start”, as the user interface may become slow or unresponsive when attempting to add new jobs. If you experience this issue or any other problems, please contact the developers.</w:t>
+      </w:r>
+      <w:bookmarkStart w:id="7" w:name="_GoBack"/>
+      <w:bookmarkEnd w:id="7"/>
+    </w:p>
+    <w:p>
+      <w:pPr>
+        <w:pStyle w:val="BodyText"/>
+      </w:pPr>
+    </w:p>
+    <w:p>
+      <w:pPr>
         <w:pStyle w:val="PartTitle"/>
         <w:framePr w:wrap="notBeside"/>
       </w:pPr>
@@ -2015,11 +2047,11 @@
       <w:pPr>
         <w:pStyle w:val="Heading1"/>
       </w:pPr>
-      <w:bookmarkStart w:id="7" w:name="_Toc409443528"/>
+      <w:bookmarkStart w:id="8" w:name="_Toc409443528"/>
       <w:r>
         <w:t>How to use HARP</w:t>
       </w:r>
-      <w:bookmarkEnd w:id="7"/>
+      <w:bookmarkEnd w:id="8"/>
     </w:p>
     <w:p>
       <w:pPr>
@@ -2047,13 +2079,13 @@
       <w:pPr>
         <w:pStyle w:val="Heading2"/>
       </w:pPr>
-      <w:bookmarkStart w:id="8" w:name="_Toc409443529"/>
+      <w:bookmarkStart w:id="9" w:name="_Toc409443529"/>
       <w:bookmarkEnd w:id="4"/>
       <w:bookmarkEnd w:id="5"/>
       <w:r>
         <w:t>Overview</w:t>
       </w:r>
-      <w:bookmarkEnd w:id="8"/>
+      <w:bookmarkEnd w:id="9"/>
     </w:p>
     <w:p>
       <w:pPr>
@@ -3756,11 +3788,11 @@
       <w:pPr>
         <w:pStyle w:val="Heading2"/>
       </w:pPr>
-      <w:bookmarkStart w:id="9" w:name="_Toc409443530"/>
+      <w:bookmarkStart w:id="10" w:name="_Toc409443530"/>
       <w:r>
         <w:t>Input and output select</w:t>
       </w:r>
-      <w:bookmarkEnd w:id="9"/>
+      <w:bookmarkEnd w:id="10"/>
     </w:p>
     <w:p>
       <w:pPr>
@@ -3899,12 +3931,12 @@
       <w:pPr>
         <w:pStyle w:val="Heading2"/>
       </w:pPr>
-      <w:bookmarkStart w:id="10" w:name="_Toc409443531"/>
+      <w:bookmarkStart w:id="11" w:name="_Toc409443531"/>
       <w:r>
         <w:lastRenderedPageBreak/>
         <w:t>Imaging Modality Selection</w:t>
       </w:r>
-      <w:bookmarkEnd w:id="10"/>
+      <w:bookmarkEnd w:id="11"/>
     </w:p>
     <w:p>
       <w:pPr>
@@ -4014,11 +4046,11 @@
       <w:pPr>
         <w:pStyle w:val="Heading2"/>
       </w:pPr>
-      <w:bookmarkStart w:id="11" w:name="_Toc409443532"/>
+      <w:bookmarkStart w:id="12" w:name="_Toc409443532"/>
       <w:r>
         <w:t>Recon File Info</w:t>
       </w:r>
-      <w:bookmarkEnd w:id="11"/>
+      <w:bookmarkEnd w:id="12"/>
     </w:p>
     <w:p>
       <w:pPr>
@@ -4133,11 +4165,11 @@
       <w:pPr>
         <w:pStyle w:val="Heading2"/>
       </w:pPr>
-      <w:bookmarkStart w:id="12" w:name="_Toc409443533"/>
+      <w:bookmarkStart w:id="13" w:name="_Toc409443533"/>
       <w:r>
         <w:t>Identification</w:t>
       </w:r>
-      <w:bookmarkEnd w:id="12"/>
+      <w:bookmarkEnd w:id="13"/>
     </w:p>
     <w:p>
       <w:pPr>
@@ -5059,12 +5091,12 @@
       <w:pPr>
         <w:pStyle w:val="Heading2"/>
       </w:pPr>
-      <w:bookmarkStart w:id="13" w:name="_Toc409443534"/>
+      <w:bookmarkStart w:id="14" w:name="_Toc409443534"/>
       <w:r>
         <w:lastRenderedPageBreak/>
         <w:t>Additional files and folders</w:t>
       </w:r>
-      <w:bookmarkEnd w:id="13"/>
+      <w:bookmarkEnd w:id="14"/>
     </w:p>
     <w:p>
       <w:pPr>
@@ -5245,11 +5277,11 @@
       <w:pPr>
         <w:pStyle w:val="Heading2"/>
       </w:pPr>
-      <w:bookmarkStart w:id="14" w:name="_Toc409443535"/>
+      <w:bookmarkStart w:id="15" w:name="_Toc409443535"/>
       <w:r>
         <w:t>Options</w:t>
       </w:r>
-      <w:bookmarkEnd w:id="14"/>
+      <w:bookmarkEnd w:id="15"/>
     </w:p>
     <w:p>
       <w:pPr>
@@ -6760,12 +6792,12 @@
       <w:pPr>
         <w:pStyle w:val="Heading2"/>
       </w:pPr>
-      <w:bookmarkStart w:id="15" w:name="_Toc409443536"/>
+      <w:bookmarkStart w:id="16" w:name="_Toc409443536"/>
       <w:r>
         <w:lastRenderedPageBreak/>
         <w:t>OPT channels</w:t>
       </w:r>
-      <w:bookmarkEnd w:id="15"/>
+      <w:bookmarkEnd w:id="16"/>
     </w:p>
     <w:p>
       <w:pPr>
@@ -6963,7 +6995,7 @@
           <w:lang w:val="en-GB" w:eastAsia="en-GB"/>
         </w:rPr>
       </w:pPr>
-      <w:bookmarkStart w:id="16" w:name="_Toc409443537"/>
+      <w:bookmarkStart w:id="17" w:name="_Toc409443537"/>
       <w:r>
         <w:rPr>
           <w:rFonts w:eastAsiaTheme="minorEastAsia"/>
@@ -6971,7 +7003,7 @@
         </w:rPr>
         <w:t>Status section</w:t>
       </w:r>
-      <w:bookmarkEnd w:id="16"/>
+      <w:bookmarkEnd w:id="17"/>
     </w:p>
     <w:p>
       <w:pPr>
@@ -7172,12 +7204,12 @@
       <w:pPr>
         <w:pStyle w:val="Heading2"/>
       </w:pPr>
-      <w:bookmarkStart w:id="17" w:name="_Toc409443538"/>
+      <w:bookmarkStart w:id="18" w:name="_Toc409443538"/>
       <w:r>
         <w:lastRenderedPageBreak/>
         <w:t>Add to Processing List</w:t>
       </w:r>
-      <w:bookmarkEnd w:id="17"/>
+      <w:bookmarkEnd w:id="18"/>
     </w:p>
     <w:p>
       <w:pPr>
@@ -7298,11 +7330,11 @@
       <w:pPr>
         <w:pStyle w:val="Heading2"/>
       </w:pPr>
-      <w:bookmarkStart w:id="18" w:name="_Toc409443539"/>
+      <w:bookmarkStart w:id="19" w:name="_Toc409443539"/>
       <w:r>
         <w:t>Processing Tab</w:t>
       </w:r>
-      <w:bookmarkEnd w:id="18"/>
+      <w:bookmarkEnd w:id="19"/>
     </w:p>
     <w:p>
       <w:pPr>
@@ -7640,12 +7672,12 @@
       <w:pPr>
         <w:pStyle w:val="Heading2"/>
       </w:pPr>
-      <w:bookmarkStart w:id="19" w:name="_Toc409443540"/>
+      <w:bookmarkStart w:id="20" w:name="_Toc409443540"/>
       <w:r>
         <w:lastRenderedPageBreak/>
         <w:t>Output Summary</w:t>
       </w:r>
-      <w:bookmarkEnd w:id="19"/>
+      <w:bookmarkEnd w:id="20"/>
     </w:p>
     <w:p>
       <w:pPr>
@@ -8542,8 +8574,6 @@
       <w:r>
         <w:t xml:space="preserve">. </w:t>
       </w:r>
-      <w:bookmarkStart w:id="20" w:name="_GoBack"/>
-      <w:bookmarkEnd w:id="20"/>
     </w:p>
     <w:p>
       <w:pPr>
@@ -9435,7 +9465,7 @@
         <w:rStyle w:val="PageNumber"/>
         <w:noProof/>
       </w:rPr>
-      <w:t>15</w:t>
+      <w:t>2</w:t>
     </w:r>
     <w:r>
       <w:rPr>
@@ -13608,7 +13638,7 @@
 </file>
 
 <file path=customXml/itemProps1.xml><?xml version="1.0" encoding="utf-8"?>
-<ds:datastoreItem xmlns:ds="http://schemas.openxmlformats.org/officeDocument/2006/customXml" ds:itemID="{056E62DB-A03A-43B7-A402-A50C5F592AFA}">
+<ds:datastoreItem xmlns:ds="http://schemas.openxmlformats.org/officeDocument/2006/customXml" ds:itemID="{18EC58ED-89CC-485B-A180-85BFDEF866D6}">
   <ds:schemaRefs>
     <ds:schemaRef ds:uri="http://schemas.openxmlformats.org/officeDocument/2006/bibliography"/>
   </ds:schemaRefs>

</xml_diff>

<commit_message>
Updated docs and setup script
</commit_message>
<xml_diff>
--- a/HARP_v2.0_user_guide.docx
+++ b/HARP_v2.0_user_guide.docx
@@ -1935,7 +1935,44 @@
           <w:sz w:val="23"/>
           <w:szCs w:val="23"/>
         </w:rPr>
-        <w:t>HARP can currently be run as a python script in Linux. The dependent modules need to be installed. Once the modules are installed, copy the HARP scripts into the desired location and run the Main.py in python.</w:t>
+        <w:t>HARP can currently be run as a python script in Linux. The dependent modules need to be installed</w:t>
+      </w:r>
+      <w:r>
+        <w:rPr>
+          <w:sz w:val="23"/>
+          <w:szCs w:val="23"/>
+        </w:rPr>
+        <w:t xml:space="preserve"> in order for HARP to run (see Appendix)</w:t>
+      </w:r>
+      <w:r>
+        <w:rPr>
+          <w:sz w:val="23"/>
+          <w:szCs w:val="23"/>
+        </w:rPr>
+        <w:t xml:space="preserve">. Once the modules are installed, copy the HARP scripts into the desired location and run the </w:t>
+      </w:r>
+      <w:r>
+        <w:rPr>
+          <w:b/>
+          <w:sz w:val="23"/>
+          <w:szCs w:val="23"/>
+        </w:rPr>
+        <w:t>m</w:t>
+      </w:r>
+      <w:r>
+        <w:rPr>
+          <w:b/>
+          <w:sz w:val="23"/>
+          <w:szCs w:val="23"/>
+        </w:rPr>
+        <w:t>ain.py</w:t>
+      </w:r>
+      <w:r>
+        <w:rPr>
+          <w:sz w:val="23"/>
+          <w:szCs w:val="23"/>
+        </w:rPr>
+        <w:t xml:space="preserve"> in python:</w:t>
       </w:r>
     </w:p>
     <w:p>
@@ -2016,8 +2053,6 @@
       <w:r>
         <w:t>), HARP’s user interface may “hang” during processing. This is a known issue that the developers are attempting to resolve. For now, we suggest queueing up all of the jobs to be processed prior to clicking “Start”, as the user interface may become slow or unresponsive when attempting to add new jobs. If you experience this issue or any other problems, please contact the developers.</w:t>
       </w:r>
-      <w:bookmarkStart w:id="7" w:name="_GoBack"/>
-      <w:bookmarkEnd w:id="7"/>
     </w:p>
     <w:p>
       <w:pPr>
@@ -2047,11 +2082,11 @@
       <w:pPr>
         <w:pStyle w:val="Heading1"/>
       </w:pPr>
-      <w:bookmarkStart w:id="8" w:name="_Toc409443528"/>
+      <w:bookmarkStart w:id="7" w:name="_Toc409443528"/>
       <w:r>
         <w:t>How to use HARP</w:t>
       </w:r>
-      <w:bookmarkEnd w:id="8"/>
+      <w:bookmarkEnd w:id="7"/>
     </w:p>
     <w:p>
       <w:pPr>
@@ -2079,13 +2114,13 @@
       <w:pPr>
         <w:pStyle w:val="Heading2"/>
       </w:pPr>
-      <w:bookmarkStart w:id="9" w:name="_Toc409443529"/>
+      <w:bookmarkStart w:id="8" w:name="_Toc409443529"/>
       <w:bookmarkEnd w:id="4"/>
       <w:bookmarkEnd w:id="5"/>
       <w:r>
         <w:t>Overview</w:t>
       </w:r>
-      <w:bookmarkEnd w:id="9"/>
+      <w:bookmarkEnd w:id="8"/>
     </w:p>
     <w:p>
       <w:pPr>
@@ -3788,11 +3823,11 @@
       <w:pPr>
         <w:pStyle w:val="Heading2"/>
       </w:pPr>
-      <w:bookmarkStart w:id="10" w:name="_Toc409443530"/>
+      <w:bookmarkStart w:id="9" w:name="_Toc409443530"/>
       <w:r>
         <w:t>Input and output select</w:t>
       </w:r>
-      <w:bookmarkEnd w:id="10"/>
+      <w:bookmarkEnd w:id="9"/>
     </w:p>
     <w:p>
       <w:pPr>
@@ -3931,12 +3966,12 @@
       <w:pPr>
         <w:pStyle w:val="Heading2"/>
       </w:pPr>
-      <w:bookmarkStart w:id="11" w:name="_Toc409443531"/>
+      <w:bookmarkStart w:id="10" w:name="_Toc409443531"/>
       <w:r>
         <w:lastRenderedPageBreak/>
         <w:t>Imaging Modality Selection</w:t>
       </w:r>
-      <w:bookmarkEnd w:id="11"/>
+      <w:bookmarkEnd w:id="10"/>
     </w:p>
     <w:p>
       <w:pPr>
@@ -4046,11 +4081,11 @@
       <w:pPr>
         <w:pStyle w:val="Heading2"/>
       </w:pPr>
-      <w:bookmarkStart w:id="12" w:name="_Toc409443532"/>
+      <w:bookmarkStart w:id="11" w:name="_Toc409443532"/>
       <w:r>
         <w:t>Recon File Info</w:t>
       </w:r>
-      <w:bookmarkEnd w:id="12"/>
+      <w:bookmarkEnd w:id="11"/>
     </w:p>
     <w:p>
       <w:pPr>
@@ -4165,11 +4200,11 @@
       <w:pPr>
         <w:pStyle w:val="Heading2"/>
       </w:pPr>
-      <w:bookmarkStart w:id="13" w:name="_Toc409443533"/>
+      <w:bookmarkStart w:id="12" w:name="_Toc409443533"/>
       <w:r>
         <w:t>Identification</w:t>
       </w:r>
-      <w:bookmarkEnd w:id="13"/>
+      <w:bookmarkEnd w:id="12"/>
     </w:p>
     <w:p>
       <w:pPr>
@@ -5091,12 +5126,12 @@
       <w:pPr>
         <w:pStyle w:val="Heading2"/>
       </w:pPr>
-      <w:bookmarkStart w:id="14" w:name="_Toc409443534"/>
+      <w:bookmarkStart w:id="13" w:name="_Toc409443534"/>
       <w:r>
         <w:lastRenderedPageBreak/>
         <w:t>Additional files and folders</w:t>
       </w:r>
-      <w:bookmarkEnd w:id="14"/>
+      <w:bookmarkEnd w:id="13"/>
     </w:p>
     <w:p>
       <w:pPr>
@@ -5277,11 +5312,11 @@
       <w:pPr>
         <w:pStyle w:val="Heading2"/>
       </w:pPr>
-      <w:bookmarkStart w:id="15" w:name="_Toc409443535"/>
+      <w:bookmarkStart w:id="14" w:name="_Toc409443535"/>
       <w:r>
         <w:t>Options</w:t>
       </w:r>
-      <w:bookmarkEnd w:id="15"/>
+      <w:bookmarkEnd w:id="14"/>
     </w:p>
     <w:p>
       <w:pPr>
@@ -6792,12 +6827,12 @@
       <w:pPr>
         <w:pStyle w:val="Heading2"/>
       </w:pPr>
-      <w:bookmarkStart w:id="16" w:name="_Toc409443536"/>
+      <w:bookmarkStart w:id="15" w:name="_Toc409443536"/>
       <w:r>
         <w:lastRenderedPageBreak/>
         <w:t>OPT channels</w:t>
       </w:r>
-      <w:bookmarkEnd w:id="16"/>
+      <w:bookmarkEnd w:id="15"/>
     </w:p>
     <w:p>
       <w:pPr>
@@ -6995,7 +7030,7 @@
           <w:lang w:val="en-GB" w:eastAsia="en-GB"/>
         </w:rPr>
       </w:pPr>
-      <w:bookmarkStart w:id="17" w:name="_Toc409443537"/>
+      <w:bookmarkStart w:id="16" w:name="_Toc409443537"/>
       <w:r>
         <w:rPr>
           <w:rFonts w:eastAsiaTheme="minorEastAsia"/>
@@ -7003,7 +7038,7 @@
         </w:rPr>
         <w:t>Status section</w:t>
       </w:r>
-      <w:bookmarkEnd w:id="17"/>
+      <w:bookmarkEnd w:id="16"/>
     </w:p>
     <w:p>
       <w:pPr>
@@ -7204,12 +7239,12 @@
       <w:pPr>
         <w:pStyle w:val="Heading2"/>
       </w:pPr>
-      <w:bookmarkStart w:id="18" w:name="_Toc409443538"/>
+      <w:bookmarkStart w:id="17" w:name="_Toc409443538"/>
       <w:r>
         <w:lastRenderedPageBreak/>
         <w:t>Add to Processing List</w:t>
       </w:r>
-      <w:bookmarkEnd w:id="18"/>
+      <w:bookmarkEnd w:id="17"/>
     </w:p>
     <w:p>
       <w:pPr>
@@ -7330,11 +7365,11 @@
       <w:pPr>
         <w:pStyle w:val="Heading2"/>
       </w:pPr>
-      <w:bookmarkStart w:id="19" w:name="_Toc409443539"/>
+      <w:bookmarkStart w:id="18" w:name="_Toc409443539"/>
       <w:r>
         <w:t>Processing Tab</w:t>
       </w:r>
-      <w:bookmarkEnd w:id="19"/>
+      <w:bookmarkEnd w:id="18"/>
     </w:p>
     <w:p>
       <w:pPr>
@@ -7672,12 +7707,12 @@
       <w:pPr>
         <w:pStyle w:val="Heading2"/>
       </w:pPr>
-      <w:bookmarkStart w:id="20" w:name="_Toc409443540"/>
+      <w:bookmarkStart w:id="19" w:name="_Toc409443540"/>
       <w:r>
         <w:lastRenderedPageBreak/>
         <w:t>Output Summary</w:t>
       </w:r>
-      <w:bookmarkEnd w:id="20"/>
+      <w:bookmarkEnd w:id="19"/>
     </w:p>
     <w:p>
       <w:pPr>
@@ -8717,21 +8752,21 @@
       <w:pPr>
         <w:pStyle w:val="Heading1"/>
       </w:pPr>
-      <w:bookmarkStart w:id="21" w:name="_Toc409443541"/>
+      <w:bookmarkStart w:id="20" w:name="_Toc409443541"/>
       <w:r>
         <w:t>Appendix</w:t>
       </w:r>
+      <w:bookmarkEnd w:id="20"/>
+    </w:p>
+    <w:p>
+      <w:pPr>
+        <w:pStyle w:val="Heading2"/>
+      </w:pPr>
+      <w:bookmarkStart w:id="21" w:name="_Toc409443542"/>
+      <w:r>
+        <w:t>7-Zip instructions</w:t>
+      </w:r>
       <w:bookmarkEnd w:id="21"/>
-    </w:p>
-    <w:p>
-      <w:pPr>
-        <w:pStyle w:val="Heading2"/>
-      </w:pPr>
-      <w:bookmarkStart w:id="22" w:name="_Toc409443542"/>
-      <w:r>
-        <w:t>7-Zip instructions</w:t>
-      </w:r>
-      <w:bookmarkEnd w:id="22"/>
     </w:p>
     <w:p>
       <w:pPr>
@@ -9176,12 +9211,207 @@
       <w:pPr>
         <w:pStyle w:val="Heading2"/>
       </w:pPr>
-      <w:bookmarkStart w:id="23" w:name="_Toc409443543"/>
+      <w:bookmarkStart w:id="22" w:name="_Toc409443543"/>
       <w:r>
         <w:lastRenderedPageBreak/>
-        <w:t>Required external python modules</w:t>
-      </w:r>
+        <w:t>Required external P</w:t>
+      </w:r>
+      <w:r>
+        <w:t>ython modules</w:t>
+      </w:r>
+      <w:bookmarkEnd w:id="22"/>
+    </w:p>
+    <w:p>
+      <w:pPr>
+        <w:pStyle w:val="BodyText"/>
+      </w:pPr>
+    </w:p>
+    <w:p>
+      <w:pPr>
+        <w:pStyle w:val="BodyText"/>
+      </w:pPr>
+      <w:r>
+        <w:t xml:space="preserve">If you wish to run HARP </w:t>
+      </w:r>
+      <w:r>
+        <w:t>as a Python script (or</w:t>
+      </w:r>
+      <w:r>
+        <w:t xml:space="preserve"> build </w:t>
+      </w:r>
+      <w:r>
+        <w:t>from source)</w:t>
+      </w:r>
+      <w:r>
+        <w:t xml:space="preserve">, you will need to install a number of Python modules. The source code can be found on </w:t>
+      </w:r>
+      <w:proofErr w:type="spellStart"/>
+      <w:r>
+        <w:t>Github</w:t>
+      </w:r>
+      <w:proofErr w:type="spellEnd"/>
+      <w:r>
+        <w:t xml:space="preserve"> (</w:t>
+      </w:r>
+      <w:hyperlink r:id="rId42" w:history="1">
+        <w:r>
+          <w:rPr>
+            <w:rStyle w:val="Hyperlink"/>
+          </w:rPr>
+          <w:t>https://github.com/Tomnl/HARP</w:t>
+        </w:r>
+      </w:hyperlink>
+      <w:r>
+        <w:t>) and downloaded either</w:t>
+      </w:r>
+      <w:r>
+        <w:t xml:space="preserve"> as</w:t>
+      </w:r>
+      <w:r>
+        <w:t xml:space="preserve"> a </w:t>
+      </w:r>
+      <w:r>
+        <w:rPr>
+          <w:b/>
+        </w:rPr>
+        <w:t>.zip</w:t>
+      </w:r>
+      <w:r>
+        <w:t xml:space="preserve"> or </w:t>
+      </w:r>
+      <w:r>
+        <w:t>via the command:</w:t>
+      </w:r>
+    </w:p>
+    <w:p>
+      <w:pPr>
+        <w:pStyle w:val="BlockQuotationFirst"/>
+      </w:pPr>
+      <w:r>
+        <w:rPr>
+          <w:spacing w:val="-15"/>
+        </w:rPr>
+        <w:t xml:space="preserve">Box </w:t>
+      </w:r>
+      <w:r>
+        <w:rPr>
+          <w:spacing w:val="-15"/>
+        </w:rPr>
+        <w:t>3</w:t>
+      </w:r>
+      <w:r>
+        <w:rPr>
+          <w:spacing w:val="-15"/>
+        </w:rPr>
+        <w:t xml:space="preserve">: </w:t>
+      </w:r>
+      <w:r>
+        <w:rPr>
+          <w:spacing w:val="-15"/>
+        </w:rPr>
+        <w:t xml:space="preserve">Clone HARP </w:t>
+      </w:r>
+      <w:proofErr w:type="spellStart"/>
+      <w:r>
+        <w:rPr>
+          <w:spacing w:val="-15"/>
+        </w:rPr>
+        <w:t>github</w:t>
+      </w:r>
+      <w:proofErr w:type="spellEnd"/>
+      <w:r>
+        <w:rPr>
+          <w:spacing w:val="-15"/>
+        </w:rPr>
+        <w:t xml:space="preserve"> repository</w:t>
+      </w:r>
+    </w:p>
+    <w:p>
+      <w:pPr>
+        <w:pStyle w:val="BlockQuotation"/>
+      </w:pPr>
+      <w:proofErr w:type="spellStart"/>
+      <w:proofErr w:type="gramStart"/>
+      <w:r>
+        <w:t>git</w:t>
+      </w:r>
+      <w:proofErr w:type="spellEnd"/>
+      <w:proofErr w:type="gramEnd"/>
+      <w:r>
+        <w:t xml:space="preserve"> clone </w:t>
+      </w:r>
+      <w:r>
+        <w:t>https://github.com/Tomnl/HARP.git</w:t>
+      </w:r>
+    </w:p>
+    <w:p>
+      <w:pPr>
+        <w:pStyle w:val="BodyText"/>
+      </w:pPr>
+      <w:r>
+        <w:t>Included with</w:t>
+      </w:r>
+      <w:r>
+        <w:t>in the source code is a setup script which may be executed in order to install the necessary modules:</w:t>
+      </w:r>
+    </w:p>
+    <w:p>
+      <w:pPr>
+        <w:pStyle w:val="BlockQuotationFirst"/>
+      </w:pPr>
+      <w:r>
+        <w:rPr>
+          <w:spacing w:val="-15"/>
+        </w:rPr>
+        <w:t xml:space="preserve">Box </w:t>
+      </w:r>
+      <w:r>
+        <w:rPr>
+          <w:spacing w:val="-15"/>
+        </w:rPr>
+        <w:t>4</w:t>
+      </w:r>
+      <w:r>
+        <w:rPr>
+          <w:spacing w:val="-15"/>
+        </w:rPr>
+        <w:t xml:space="preserve">: </w:t>
+      </w:r>
+      <w:r>
+        <w:rPr>
+          <w:spacing w:val="-15"/>
+        </w:rPr>
+        <w:t>Run setup script</w:t>
+      </w:r>
+    </w:p>
+    <w:p>
+      <w:pPr>
+        <w:pStyle w:val="BlockQuotation"/>
+      </w:pPr>
+      <w:proofErr w:type="gramStart"/>
+      <w:r>
+        <w:t>python</w:t>
+      </w:r>
+      <w:proofErr w:type="gramEnd"/>
+      <w:r>
+        <w:t xml:space="preserve"> setup_HARP.py</w:t>
+      </w:r>
+    </w:p>
+    <w:p>
+      <w:pPr>
+        <w:pStyle w:val="BodyText"/>
+      </w:pPr>
+      <w:r>
+        <w:t>Note that the ‘easy_install’ utility must be installed in order for this script to work.</w:t>
+      </w:r>
+      <w:r>
+        <w:t xml:space="preserve"> </w:t>
+      </w:r>
+      <w:bookmarkStart w:id="23" w:name="_GoBack"/>
       <w:bookmarkEnd w:id="23"/>
+      <w:r>
+        <w:t>Unfortunately Qt4 and its Python bindings (PyQt4) cannot be installed this way and must be installed separately.</w:t>
+      </w:r>
     </w:p>
     <w:p>
       <w:pPr>
@@ -9191,117 +9421,12 @@
     <w:p>
       <w:pPr>
         <w:pStyle w:val="BodyText"/>
-        <w:numPr>
-          <w:ilvl w:val="0"/>
-          <w:numId w:val="37"/>
-        </w:numPr>
-      </w:pPr>
-      <w:proofErr w:type="spellStart"/>
-      <w:r>
-        <w:t>N</w:t>
-      </w:r>
-      <w:r>
-        <w:t>umpy</w:t>
-      </w:r>
-      <w:proofErr w:type="spellEnd"/>
-    </w:p>
-    <w:p>
-      <w:pPr>
-        <w:pStyle w:val="BodyText"/>
-        <w:numPr>
-          <w:ilvl w:val="0"/>
-          <w:numId w:val="37"/>
-        </w:numPr>
-      </w:pPr>
-      <w:proofErr w:type="spellStart"/>
-      <w:r>
-        <w:t>Scipy</w:t>
-      </w:r>
-      <w:proofErr w:type="spellEnd"/>
-    </w:p>
-    <w:p>
-      <w:pPr>
-        <w:pStyle w:val="BodyText"/>
-        <w:numPr>
-          <w:ilvl w:val="0"/>
-          <w:numId w:val="37"/>
-        </w:numPr>
-      </w:pPr>
-      <w:r>
-        <w:t>psutil</w:t>
-      </w:r>
-    </w:p>
-    <w:p>
-      <w:pPr>
-        <w:pStyle w:val="BodyText"/>
-        <w:numPr>
-          <w:ilvl w:val="0"/>
-          <w:numId w:val="37"/>
-        </w:numPr>
-      </w:pPr>
-      <w:r>
-        <w:t>PyQt4</w:t>
-      </w:r>
-    </w:p>
-    <w:p>
-      <w:pPr>
-        <w:pStyle w:val="BodyText"/>
-        <w:numPr>
-          <w:ilvl w:val="0"/>
-          <w:numId w:val="37"/>
-        </w:numPr>
-      </w:pPr>
-      <w:proofErr w:type="spellStart"/>
-      <w:r>
-        <w:t>OpenCV</w:t>
-      </w:r>
-      <w:proofErr w:type="spellEnd"/>
-      <w:r>
-        <w:t xml:space="preserve"> 2.0</w:t>
-      </w:r>
-    </w:p>
-    <w:p>
-      <w:pPr>
-        <w:pStyle w:val="BodyText"/>
-        <w:numPr>
-          <w:ilvl w:val="0"/>
-          <w:numId w:val="37"/>
-        </w:numPr>
-      </w:pPr>
-      <w:proofErr w:type="spellStart"/>
-      <w:r>
-        <w:t>SimpleITK</w:t>
-      </w:r>
-      <w:proofErr w:type="spellEnd"/>
-    </w:p>
-    <w:p>
-      <w:pPr>
-        <w:pStyle w:val="BodyText"/>
-        <w:numPr>
-          <w:ilvl w:val="0"/>
-          <w:numId w:val="37"/>
-        </w:numPr>
-      </w:pPr>
-      <w:proofErr w:type="spellStart"/>
-      <w:r>
-        <w:t>yaml</w:t>
-      </w:r>
-      <w:proofErr w:type="spellEnd"/>
-    </w:p>
-    <w:p>
-      <w:pPr>
-        <w:pStyle w:val="BodyText"/>
-      </w:pPr>
-    </w:p>
-    <w:p>
-      <w:pPr>
-        <w:pStyle w:val="BodyText"/>
       </w:pPr>
     </w:p>
     <w:sectPr>
-      <w:headerReference w:type="default" r:id="rId42"/>
-      <w:footerReference w:type="default" r:id="rId43"/>
-      <w:headerReference w:type="first" r:id="rId44"/>
+      <w:headerReference w:type="default" r:id="rId43"/>
+      <w:footerReference w:type="default" r:id="rId44"/>
+      <w:headerReference w:type="first" r:id="rId45"/>
       <w:type w:val="continuous"/>
       <w:pgSz w:w="12240" w:h="15840" w:code="1"/>
       <w:pgMar w:top="1800" w:right="1195" w:bottom="1440" w:left="3355" w:header="720" w:footer="720" w:gutter="0"/>
@@ -9465,7 +9590,7 @@
         <w:rStyle w:val="PageNumber"/>
         <w:noProof/>
       </w:rPr>
-      <w:t>2</w:t>
+      <w:t>16</w:t>
     </w:r>
     <w:r>
       <w:rPr>
@@ -13638,7 +13763,7 @@
 </file>
 
 <file path=customXml/itemProps1.xml><?xml version="1.0" encoding="utf-8"?>
-<ds:datastoreItem xmlns:ds="http://schemas.openxmlformats.org/officeDocument/2006/customXml" ds:itemID="{18EC58ED-89CC-485B-A180-85BFDEF866D6}">
+<ds:datastoreItem xmlns:ds="http://schemas.openxmlformats.org/officeDocument/2006/customXml" ds:itemID="{FCA8F22C-9F13-4228-80EE-B6CFCAE4F7A9}">
   <ds:schemaRefs>
     <ds:schemaRef ds:uri="http://schemas.openxmlformats.org/officeDocument/2006/bibliography"/>
   </ds:schemaRefs>

</xml_diff>